<commit_message>
added word content for programming
</commit_message>
<xml_diff>
--- a/HW1.docx
+++ b/HW1.docx
@@ -244,26 +244,8 @@
       </w:pPr>
     </w:p>
     <w:p>
-      <w:pPr>
-        <w:pStyle w:val="Body"/>
-        <w:numPr>
-          <w:ilvl w:val="0"/>
-          <w:numId w:val="9"/>
-        </w:numPr>
-        <w:tabs>
-          <w:tab w:val="left" w:pos="90"/>
-        </w:tabs>
-        <w:spacing w:before="120" w:after="120"/>
-        <w:ind w:left="270" w:hanging="270"/>
-        <w:rPr>
-          <w:lang w:val="en-US"/>
-        </w:rPr>
-      </w:pPr>
-      <w:r>
-        <w:rPr>
-          <w:lang w:val="en-US"/>
-        </w:rPr>
-        <w:t>Answer 5</w:t>
+      <w:r>
+        <w:t>1)</w:t>
       </w:r>
     </w:p>
     <w:p>
@@ -273,35 +255,288 @@
           <w:tab w:val="left" w:pos="90"/>
         </w:tabs>
         <w:spacing w:before="120" w:after="120"/>
-        <w:ind w:left="270" w:hanging="270"/>
-        <w:rPr>
-          <w:sz w:val="8"/>
-          <w:szCs w:val="8"/>
+        <w:rPr>
           <w:lang w:val="en-US"/>
         </w:rPr>
       </w:pPr>
+      <w:r>
+        <w:rPr>
+          <w:lang w:val="en-US"/>
+        </w:rPr>
+        <w:drawing>
+          <wp:inline distT="0" distB="0" distL="0" distR="0" wp14:anchorId="1F011768" wp14:editId="7FDA82AA">
+            <wp:extent cx="4503026" cy="4352925"/>
+            <wp:effectExtent l="0" t="0" r="0" b="0"/>
+            <wp:docPr id="1610442466" name="Picture 1" descr="A screenshot of a computer code&#10;&#10;Description automatically generated"/>
+            <wp:cNvGraphicFramePr>
+              <a:graphicFrameLocks xmlns:a="http://schemas.openxmlformats.org/drawingml/2006/main" noChangeAspect="1"/>
+            </wp:cNvGraphicFramePr>
+            <a:graphic xmlns:a="http://schemas.openxmlformats.org/drawingml/2006/main">
+              <a:graphicData uri="http://schemas.openxmlformats.org/drawingml/2006/picture">
+                <pic:pic xmlns:pic="http://schemas.openxmlformats.org/drawingml/2006/picture">
+                  <pic:nvPicPr>
+                    <pic:cNvPr id="1610442466" name="Picture 1" descr="A screenshot of a computer code&#10;&#10;Description automatically generated"/>
+                    <pic:cNvPicPr/>
+                  </pic:nvPicPr>
+                  <pic:blipFill>
+                    <a:blip r:embed="rId7"/>
+                    <a:stretch>
+                      <a:fillRect/>
+                    </a:stretch>
+                  </pic:blipFill>
+                  <pic:spPr>
+                    <a:xfrm>
+                      <a:off x="0" y="0"/>
+                      <a:ext cx="4504691" cy="4354535"/>
+                    </a:xfrm>
+                    <a:prstGeom prst="rect">
+                      <a:avLst/>
+                    </a:prstGeom>
+                  </pic:spPr>
+                </pic:pic>
+              </a:graphicData>
+            </a:graphic>
+          </wp:inline>
+        </w:drawing>
+      </w:r>
     </w:p>
     <w:p>
       <w:pPr>
         <w:pStyle w:val="Body"/>
-        <w:numPr>
-          <w:ilvl w:val="0"/>
-          <w:numId w:val="9"/>
-        </w:numPr>
         <w:tabs>
           <w:tab w:val="left" w:pos="90"/>
         </w:tabs>
         <w:spacing w:before="120" w:after="120"/>
-        <w:ind w:left="270" w:hanging="270"/>
         <w:rPr>
           <w:lang w:val="en-US"/>
         </w:rPr>
       </w:pPr>
-      <w:r>
+    </w:p>
+    <w:p>
+      <w:pPr>
+        <w:pStyle w:val="Body"/>
+        <w:tabs>
+          <w:tab w:val="left" w:pos="90"/>
+        </w:tabs>
+        <w:spacing w:before="120" w:after="120"/>
         <w:rPr>
           <w:lang w:val="en-US"/>
         </w:rPr>
-        <w:t>Answer 6</w:t>
+      </w:pPr>
+      <w:r>
+        <w:rPr>
+          <w:lang w:val="en-US"/>
+        </w:rPr>
+        <w:drawing>
+          <wp:inline distT="0" distB="0" distL="0" distR="0" wp14:anchorId="5736A8E9" wp14:editId="66FAE715">
+            <wp:extent cx="2314898" cy="647790"/>
+            <wp:effectExtent l="0" t="0" r="9525" b="0"/>
+            <wp:docPr id="1853220731" name="Picture 1" descr="A black text on a white background&#10;&#10;Description automatically generated"/>
+            <wp:cNvGraphicFramePr>
+              <a:graphicFrameLocks xmlns:a="http://schemas.openxmlformats.org/drawingml/2006/main" noChangeAspect="1"/>
+            </wp:cNvGraphicFramePr>
+            <a:graphic xmlns:a="http://schemas.openxmlformats.org/drawingml/2006/main">
+              <a:graphicData uri="http://schemas.openxmlformats.org/drawingml/2006/picture">
+                <pic:pic xmlns:pic="http://schemas.openxmlformats.org/drawingml/2006/picture">
+                  <pic:nvPicPr>
+                    <pic:cNvPr id="1853220731" name="Picture 1" descr="A black text on a white background&#10;&#10;Description automatically generated"/>
+                    <pic:cNvPicPr/>
+                  </pic:nvPicPr>
+                  <pic:blipFill>
+                    <a:blip r:embed="rId8"/>
+                    <a:stretch>
+                      <a:fillRect/>
+                    </a:stretch>
+                  </pic:blipFill>
+                  <pic:spPr>
+                    <a:xfrm>
+                      <a:off x="0" y="0"/>
+                      <a:ext cx="2314898" cy="647790"/>
+                    </a:xfrm>
+                    <a:prstGeom prst="rect">
+                      <a:avLst/>
+                    </a:prstGeom>
+                  </pic:spPr>
+                </pic:pic>
+              </a:graphicData>
+            </a:graphic>
+          </wp:inline>
+        </w:drawing>
+      </w:r>
+      <w:r>
+        <w:rPr>
+          <w:lang w:val="en-US"/>
+        </w:rPr>
+        <w:t xml:space="preserve"> </w:t>
+      </w:r>
+      <w:r>
+        <w:rPr>
+          <w:lang w:val="en-US"/>
+        </w:rPr>
+        <w:drawing>
+          <wp:inline distT="0" distB="0" distL="0" distR="0" wp14:anchorId="136F4AE1" wp14:editId="65A77A12">
+            <wp:extent cx="1755601" cy="657225"/>
+            <wp:effectExtent l="0" t="0" r="0" b="0"/>
+            <wp:docPr id="832518232" name="Picture 1" descr="A close-up of a white background&#10;&#10;Description automatically generated"/>
+            <wp:cNvGraphicFramePr>
+              <a:graphicFrameLocks xmlns:a="http://schemas.openxmlformats.org/drawingml/2006/main" noChangeAspect="1"/>
+            </wp:cNvGraphicFramePr>
+            <a:graphic xmlns:a="http://schemas.openxmlformats.org/drawingml/2006/main">
+              <a:graphicData uri="http://schemas.openxmlformats.org/drawingml/2006/picture">
+                <pic:pic xmlns:pic="http://schemas.openxmlformats.org/drawingml/2006/picture">
+                  <pic:nvPicPr>
+                    <pic:cNvPr id="832518232" name="Picture 1" descr="A close-up of a white background&#10;&#10;Description automatically generated"/>
+                    <pic:cNvPicPr/>
+                  </pic:nvPicPr>
+                  <pic:blipFill>
+                    <a:blip r:embed="rId9"/>
+                    <a:stretch>
+                      <a:fillRect/>
+                    </a:stretch>
+                  </pic:blipFill>
+                  <pic:spPr>
+                    <a:xfrm>
+                      <a:off x="0" y="0"/>
+                      <a:ext cx="1761146" cy="659301"/>
+                    </a:xfrm>
+                    <a:prstGeom prst="rect">
+                      <a:avLst/>
+                    </a:prstGeom>
+                  </pic:spPr>
+                </pic:pic>
+              </a:graphicData>
+            </a:graphic>
+          </wp:inline>
+        </w:drawing>
+      </w:r>
+    </w:p>
+    <w:p>
+      <w:pPr>
+        <w:pStyle w:val="Body"/>
+        <w:tabs>
+          <w:tab w:val="left" w:pos="90"/>
+        </w:tabs>
+        <w:spacing w:before="120" w:after="120"/>
+        <w:rPr>
+          <w:lang w:val="en-US"/>
+        </w:rPr>
+      </w:pPr>
+    </w:p>
+    <w:p>
+      <w:pPr>
+        <w:pStyle w:val="Body"/>
+        <w:tabs>
+          <w:tab w:val="left" w:pos="90"/>
+        </w:tabs>
+        <w:spacing w:before="120" w:after="120"/>
+        <w:rPr>
+          <w:lang w:val="en-US"/>
+        </w:rPr>
+      </w:pPr>
+      <w:r>
+        <w:rPr>
+          <w:lang w:val="en-US"/>
+        </w:rPr>
+        <w:lastRenderedPageBreak/>
+        <w:drawing>
+          <wp:inline distT="0" distB="0" distL="0" distR="0" wp14:anchorId="28A61775" wp14:editId="76ECE47E">
+            <wp:extent cx="6115050" cy="2922270"/>
+            <wp:effectExtent l="0" t="0" r="0" b="0"/>
+            <wp:docPr id="859346365" name="Picture 1" descr="A computer screen shot of a code&#10;&#10;Description automatically generated"/>
+            <wp:cNvGraphicFramePr>
+              <a:graphicFrameLocks xmlns:a="http://schemas.openxmlformats.org/drawingml/2006/main" noChangeAspect="1"/>
+            </wp:cNvGraphicFramePr>
+            <a:graphic xmlns:a="http://schemas.openxmlformats.org/drawingml/2006/main">
+              <a:graphicData uri="http://schemas.openxmlformats.org/drawingml/2006/picture">
+                <pic:pic xmlns:pic="http://schemas.openxmlformats.org/drawingml/2006/picture">
+                  <pic:nvPicPr>
+                    <pic:cNvPr id="859346365" name="Picture 1" descr="A computer screen shot of a code&#10;&#10;Description automatically generated"/>
+                    <pic:cNvPicPr/>
+                  </pic:nvPicPr>
+                  <pic:blipFill>
+                    <a:blip r:embed="rId10"/>
+                    <a:stretch>
+                      <a:fillRect/>
+                    </a:stretch>
+                  </pic:blipFill>
+                  <pic:spPr>
+                    <a:xfrm>
+                      <a:off x="0" y="0"/>
+                      <a:ext cx="6115050" cy="2922270"/>
+                    </a:xfrm>
+                    <a:prstGeom prst="rect">
+                      <a:avLst/>
+                    </a:prstGeom>
+                  </pic:spPr>
+                </pic:pic>
+              </a:graphicData>
+            </a:graphic>
+          </wp:inline>
+        </w:drawing>
+      </w:r>
+    </w:p>
+    <w:p>
+      <w:pPr>
+        <w:pStyle w:val="Body"/>
+        <w:tabs>
+          <w:tab w:val="left" w:pos="90"/>
+        </w:tabs>
+        <w:spacing w:before="120" w:after="120"/>
+        <w:rPr>
+          <w:lang w:val="en-US"/>
+        </w:rPr>
+      </w:pPr>
+    </w:p>
+    <w:p>
+      <w:pPr>
+        <w:pStyle w:val="Body"/>
+        <w:tabs>
+          <w:tab w:val="left" w:pos="90"/>
+        </w:tabs>
+        <w:spacing w:before="120" w:after="120"/>
+        <w:rPr>
+          <w:lang w:val="en-US"/>
+        </w:rPr>
+      </w:pPr>
+      <w:r>
+        <w:rPr>
+          <w:lang w:val="en-US"/>
+        </w:rPr>
+        <w:drawing>
+          <wp:inline distT="0" distB="0" distL="0" distR="0" wp14:anchorId="13BDEFA4" wp14:editId="3DC009E8">
+            <wp:extent cx="6162675" cy="2885514"/>
+            <wp:effectExtent l="0" t="0" r="0" b="0"/>
+            <wp:docPr id="1800426043" name="Picture 1" descr="A graph of a patient&#10;&#10;Description automatically generated with medium confidence"/>
+            <wp:cNvGraphicFramePr>
+              <a:graphicFrameLocks xmlns:a="http://schemas.openxmlformats.org/drawingml/2006/main" noChangeAspect="1"/>
+            </wp:cNvGraphicFramePr>
+            <a:graphic xmlns:a="http://schemas.openxmlformats.org/drawingml/2006/main">
+              <a:graphicData uri="http://schemas.openxmlformats.org/drawingml/2006/picture">
+                <pic:pic xmlns:pic="http://schemas.openxmlformats.org/drawingml/2006/picture">
+                  <pic:nvPicPr>
+                    <pic:cNvPr id="1800426043" name="Picture 1" descr="A graph of a patient&#10;&#10;Description automatically generated with medium confidence"/>
+                    <pic:cNvPicPr/>
+                  </pic:nvPicPr>
+                  <pic:blipFill>
+                    <a:blip r:embed="rId11"/>
+                    <a:stretch>
+                      <a:fillRect/>
+                    </a:stretch>
+                  </pic:blipFill>
+                  <pic:spPr>
+                    <a:xfrm>
+                      <a:off x="0" y="0"/>
+                      <a:ext cx="6176045" cy="2891774"/>
+                    </a:xfrm>
+                    <a:prstGeom prst="rect">
+                      <a:avLst/>
+                    </a:prstGeom>
+                  </pic:spPr>
+                </pic:pic>
+              </a:graphicData>
+            </a:graphic>
+          </wp:inline>
+        </w:drawing>
       </w:r>
     </w:p>
     <w:p>
@@ -319,53 +554,25 @@
     </w:p>
     <w:p>
       <w:pPr>
+        <w:rPr>
+          <w:rStyle w:val="Strong"/>
+        </w:rPr>
+      </w:pPr>
+      <w:r>
+        <w:rPr>
+          <w:rStyle w:val="Strong"/>
+        </w:rPr>
+        <w:t xml:space="preserve">2) </w:t>
+      </w:r>
+    </w:p>
+    <w:p>
+      <w:pPr>
         <w:pStyle w:val="Body"/>
-        <w:numPr>
-          <w:ilvl w:val="0"/>
-          <w:numId w:val="9"/>
-        </w:numPr>
-        <w:tabs>
-          <w:tab w:val="left" w:pos="90"/>
-        </w:tabs>
-        <w:spacing w:before="120" w:after="120"/>
-        <w:ind w:left="270" w:hanging="270"/>
-        <w:rPr>
-          <w:lang w:val="en-US"/>
-        </w:rPr>
-      </w:pPr>
-      <w:r>
-        <w:rPr>
-          <w:lang w:val="en-US"/>
-        </w:rPr>
-        <w:t>Answer 7</w:t>
-      </w:r>
-    </w:p>
-    <w:p>
-      <w:pPr>
-        <w:pStyle w:val="ListParagraph"/>
         <w:tabs>
           <w:tab w:val="left" w:pos="90"/>
         </w:tabs>
         <w:ind w:left="270" w:hanging="270"/>
         <w:rPr>
-          <w:sz w:val="8"/>
-          <w:szCs w:val="8"/>
-        </w:rPr>
-      </w:pPr>
-    </w:p>
-    <w:p>
-      <w:pPr>
-        <w:pStyle w:val="Body"/>
-        <w:numPr>
-          <w:ilvl w:val="0"/>
-          <w:numId w:val="9"/>
-        </w:numPr>
-        <w:tabs>
-          <w:tab w:val="left" w:pos="90"/>
-        </w:tabs>
-        <w:spacing w:before="120" w:after="120"/>
-        <w:ind w:left="270" w:hanging="270"/>
-        <w:rPr>
           <w:lang w:val="en-US"/>
         </w:rPr>
       </w:pPr>
@@ -373,7 +580,42 @@
         <w:rPr>
           <w:lang w:val="en-US"/>
         </w:rPr>
-        <w:t>Answer 8</w:t>
+        <w:lastRenderedPageBreak/>
+        <w:drawing>
+          <wp:inline distT="0" distB="0" distL="0" distR="0" wp14:anchorId="2559618F" wp14:editId="61A6659C">
+            <wp:extent cx="4495800" cy="5490132"/>
+            <wp:effectExtent l="0" t="0" r="0" b="0"/>
+            <wp:docPr id="853082164" name="Picture 1" descr="A screenshot of a computer program&#10;&#10;Description automatically generated"/>
+            <wp:cNvGraphicFramePr>
+              <a:graphicFrameLocks xmlns:a="http://schemas.openxmlformats.org/drawingml/2006/main" noChangeAspect="1"/>
+            </wp:cNvGraphicFramePr>
+            <a:graphic xmlns:a="http://schemas.openxmlformats.org/drawingml/2006/main">
+              <a:graphicData uri="http://schemas.openxmlformats.org/drawingml/2006/picture">
+                <pic:pic xmlns:pic="http://schemas.openxmlformats.org/drawingml/2006/picture">
+                  <pic:nvPicPr>
+                    <pic:cNvPr id="853082164" name="Picture 1" descr="A screenshot of a computer program&#10;&#10;Description automatically generated"/>
+                    <pic:cNvPicPr/>
+                  </pic:nvPicPr>
+                  <pic:blipFill>
+                    <a:blip r:embed="rId12"/>
+                    <a:stretch>
+                      <a:fillRect/>
+                    </a:stretch>
+                  </pic:blipFill>
+                  <pic:spPr>
+                    <a:xfrm>
+                      <a:off x="0" y="0"/>
+                      <a:ext cx="4507699" cy="5504662"/>
+                    </a:xfrm>
+                    <a:prstGeom prst="rect">
+                      <a:avLst/>
+                    </a:prstGeom>
+                  </pic:spPr>
+                </pic:pic>
+              </a:graphicData>
+            </a:graphic>
+          </wp:inline>
+        </w:drawing>
       </w:r>
     </w:p>
     <w:p>
@@ -382,12 +624,8 @@
         <w:tabs>
           <w:tab w:val="left" w:pos="90"/>
         </w:tabs>
-        <w:ind w:hanging="270"/>
-        <w:rPr>
-          <w:b/>
-          <w:bCs/>
-          <w:sz w:val="16"/>
-          <w:szCs w:val="16"/>
+        <w:ind w:left="270" w:hanging="270"/>
+        <w:rPr>
           <w:lang w:val="en-US"/>
         </w:rPr>
       </w:pPr>
@@ -398,39 +636,564 @@
         <w:tabs>
           <w:tab w:val="left" w:pos="90"/>
         </w:tabs>
-        <w:spacing w:before="120" w:after="120"/>
+        <w:ind w:left="270" w:hanging="270"/>
         <w:rPr>
           <w:lang w:val="en-US"/>
         </w:rPr>
       </w:pPr>
       <w:r>
         <w:rPr>
-          <w:b/>
-          <w:bCs/>
           <w:lang w:val="en-US"/>
         </w:rPr>
-        <w:t>Note</w:t>
-      </w:r>
-      <w:r>
+        <w:drawing>
+          <wp:inline distT="0" distB="0" distL="0" distR="0" wp14:anchorId="1F8E8093" wp14:editId="52A44FB4">
+            <wp:extent cx="3493058" cy="2571750"/>
+            <wp:effectExtent l="0" t="0" r="0" b="0"/>
+            <wp:docPr id="685670034" name="Picture 1" descr="A graph with blue and orange lines&#10;&#10;Description automatically generated"/>
+            <wp:cNvGraphicFramePr>
+              <a:graphicFrameLocks xmlns:a="http://schemas.openxmlformats.org/drawingml/2006/main" noChangeAspect="1"/>
+            </wp:cNvGraphicFramePr>
+            <a:graphic xmlns:a="http://schemas.openxmlformats.org/drawingml/2006/main">
+              <a:graphicData uri="http://schemas.openxmlformats.org/drawingml/2006/picture">
+                <pic:pic xmlns:pic="http://schemas.openxmlformats.org/drawingml/2006/picture">
+                  <pic:nvPicPr>
+                    <pic:cNvPr id="685670034" name="Picture 1" descr="A graph with blue and orange lines&#10;&#10;Description automatically generated"/>
+                    <pic:cNvPicPr/>
+                  </pic:nvPicPr>
+                  <pic:blipFill>
+                    <a:blip r:embed="rId13"/>
+                    <a:stretch>
+                      <a:fillRect/>
+                    </a:stretch>
+                  </pic:blipFill>
+                  <pic:spPr>
+                    <a:xfrm>
+                      <a:off x="0" y="0"/>
+                      <a:ext cx="3502482" cy="2578688"/>
+                    </a:xfrm>
+                    <a:prstGeom prst="rect">
+                      <a:avLst/>
+                    </a:prstGeom>
+                  </pic:spPr>
+                </pic:pic>
+              </a:graphicData>
+            </a:graphic>
+          </wp:inline>
+        </w:drawing>
+      </w:r>
+    </w:p>
+    <w:p>
+      <w:pPr>
+        <w:pStyle w:val="Body"/>
+        <w:tabs>
+          <w:tab w:val="left" w:pos="90"/>
+        </w:tabs>
+        <w:ind w:left="270" w:hanging="270"/>
         <w:rPr>
           <w:lang w:val="en-US"/>
         </w:rPr>
-        <w:t xml:space="preserve">: do not forget to also submit your </w:t>
-      </w:r>
+      </w:pPr>
+    </w:p>
+    <w:p>
+      <w:pPr>
+        <w:rPr>
+          <w:rStyle w:val="Strong"/>
+        </w:rPr>
+      </w:pPr>
+      <w:r>
+        <w:rPr>
+          <w:rStyle w:val="Strong"/>
+        </w:rPr>
+        <w:lastRenderedPageBreak/>
+        <w:t>3)</w:t>
+      </w:r>
+    </w:p>
+    <w:p>
+      <w:pPr>
+        <w:rPr>
+          <w:bdr w:val="none" w:sz="0" w:space="0" w:color="auto"/>
+          <w:lang w:val="en-GB" w:eastAsia="en-GB"/>
+        </w:rPr>
+      </w:pPr>
+      <w:r>
+        <w:rPr>
+          <w:bdr w:val="none" w:sz="0" w:space="0" w:color="auto"/>
+          <w:lang w:val="en-GB" w:eastAsia="en-GB"/>
+        </w:rPr>
+        <w:t xml:space="preserve">Generalization capacity across </w:t>
+      </w:r>
+      <w:r>
+        <w:rPr>
+          <w:bdr w:val="none" w:sz="0" w:space="0" w:color="auto"/>
+          <w:lang w:val="en-GB" w:eastAsia="en-GB"/>
+        </w:rPr>
+        <w:t>different</w:t>
+      </w:r>
+      <w:r>
+        <w:rPr>
+          <w:bdr w:val="none" w:sz="0" w:space="0" w:color="auto"/>
+          <w:lang w:val="en-GB" w:eastAsia="en-GB"/>
+        </w:rPr>
+        <w:t xml:space="preserve"> settings is poor, as the average testing accuracy is lower than the training accuracy. Overfitting becomes more pronounced with increasing maximum depth, as evidenced by the widening gap between the training and testing accuracy lines. This suggests that the model is learning complex patterns in the training data that do not generalize well to new data. Despite having lower training accuracy, shallower models produce the best testing results.</w:t>
+      </w:r>
+    </w:p>
+    <w:p>
+      <w:pPr>
+        <w:rPr>
+          <w:bdr w:val="none" w:sz="0" w:space="0" w:color="auto"/>
+          <w:lang w:val="en-GB" w:eastAsia="en-GB"/>
+        </w:rPr>
+      </w:pPr>
+    </w:p>
+    <w:p>
+      <w:pPr>
+        <w:rPr>
+          <w:bdr w:val="none" w:sz="0" w:space="0" w:color="auto"/>
+          <w:lang w:val="en-GB" w:eastAsia="en-GB"/>
+        </w:rPr>
+      </w:pPr>
+      <w:r>
+        <w:rPr>
+          <w:bdr w:val="none" w:sz="0" w:space="0" w:color="auto"/>
+          <w:lang w:val="en-GB" w:eastAsia="en-GB"/>
+        </w:rPr>
+        <w:t>4)</w:t>
+      </w:r>
+    </w:p>
+    <w:p>
+      <w:pPr>
+        <w:rPr>
+          <w:bdr w:val="none" w:sz="0" w:space="0" w:color="auto"/>
+          <w:lang w:val="en-GB" w:eastAsia="en-GB"/>
+        </w:rPr>
+      </w:pPr>
       <w:proofErr w:type="spellStart"/>
       <w:r>
         <w:rPr>
+          <w:bdr w:val="none" w:sz="0" w:space="0" w:color="auto"/>
+          <w:lang w:val="en-GB" w:eastAsia="en-GB"/>
+        </w:rPr>
+        <w:t>i</w:t>
+      </w:r>
+      <w:proofErr w:type="spellEnd"/>
+      <w:r>
+        <w:rPr>
+          <w:bdr w:val="none" w:sz="0" w:space="0" w:color="auto"/>
+          <w:lang w:val="en-GB" w:eastAsia="en-GB"/>
+        </w:rPr>
+        <w:t>)</w:t>
+      </w:r>
+    </w:p>
+    <w:p>
+      <w:pPr>
+        <w:rPr>
+          <w:color w:val="000000"/>
+          <w:bdr w:val="none" w:sz="0" w:space="0" w:color="auto"/>
+          <w:lang w:val="en-GB" w:eastAsia="en-GB"/>
+        </w:rPr>
+      </w:pPr>
+      <w:r>
+        <w:rPr>
+          <w:color w:val="000000"/>
+          <w:bdr w:val="none" w:sz="0" w:space="0" w:color="auto"/>
+          <w:lang w:val="en-GB" w:eastAsia="en-GB"/>
+        </w:rPr>
+        <w:drawing>
+          <wp:inline distT="0" distB="0" distL="0" distR="0" wp14:anchorId="42300E3D" wp14:editId="489F24DC">
+            <wp:extent cx="5430008" cy="1752845"/>
+            <wp:effectExtent l="0" t="0" r="0" b="0"/>
+            <wp:docPr id="520386245" name="Picture 1" descr="A computer screen shot of a code&#10;&#10;Description automatically generated"/>
+            <wp:cNvGraphicFramePr>
+              <a:graphicFrameLocks xmlns:a="http://schemas.openxmlformats.org/drawingml/2006/main" noChangeAspect="1"/>
+            </wp:cNvGraphicFramePr>
+            <a:graphic xmlns:a="http://schemas.openxmlformats.org/drawingml/2006/main">
+              <a:graphicData uri="http://schemas.openxmlformats.org/drawingml/2006/picture">
+                <pic:pic xmlns:pic="http://schemas.openxmlformats.org/drawingml/2006/picture">
+                  <pic:nvPicPr>
+                    <pic:cNvPr id="520386245" name="Picture 1" descr="A computer screen shot of a code&#10;&#10;Description automatically generated"/>
+                    <pic:cNvPicPr/>
+                  </pic:nvPicPr>
+                  <pic:blipFill>
+                    <a:blip r:embed="rId14"/>
+                    <a:stretch>
+                      <a:fillRect/>
+                    </a:stretch>
+                  </pic:blipFill>
+                  <pic:spPr>
+                    <a:xfrm>
+                      <a:off x="0" y="0"/>
+                      <a:ext cx="5430008" cy="1752845"/>
+                    </a:xfrm>
+                    <a:prstGeom prst="rect">
+                      <a:avLst/>
+                    </a:prstGeom>
+                  </pic:spPr>
+                </pic:pic>
+              </a:graphicData>
+            </a:graphic>
+          </wp:inline>
+        </w:drawing>
+      </w:r>
+    </w:p>
+    <w:p>
+      <w:pPr>
+        <w:rPr>
+          <w:color w:val="000000"/>
+          <w:bdr w:val="none" w:sz="0" w:space="0" w:color="auto"/>
+          <w:lang w:val="en-GB" w:eastAsia="en-GB"/>
+        </w:rPr>
+      </w:pPr>
+    </w:p>
+    <w:p>
+      <w:pPr>
+        <w:rPr>
+          <w:color w:val="000000"/>
+          <w:bdr w:val="none" w:sz="0" w:space="0" w:color="auto"/>
+          <w:lang w:val="en-GB" w:eastAsia="en-GB"/>
+        </w:rPr>
+      </w:pPr>
+      <w:r>
+        <w:rPr>
+          <w:color w:val="000000"/>
+          <w:bdr w:val="none" w:sz="0" w:space="0" w:color="auto"/>
+          <w:lang w:val="en-GB" w:eastAsia="en-GB"/>
+        </w:rPr>
+        <w:drawing>
+          <wp:inline distT="0" distB="0" distL="0" distR="0" wp14:anchorId="6546D47C" wp14:editId="1E6B816F">
+            <wp:extent cx="4962525" cy="3594352"/>
+            <wp:effectExtent l="0" t="0" r="0" b="6350"/>
+            <wp:docPr id="1954043211" name="Picture 1" descr="A diagram of a tree&#10;&#10;Description automatically generated"/>
+            <wp:cNvGraphicFramePr>
+              <a:graphicFrameLocks xmlns:a="http://schemas.openxmlformats.org/drawingml/2006/main" noChangeAspect="1"/>
+            </wp:cNvGraphicFramePr>
+            <a:graphic xmlns:a="http://schemas.openxmlformats.org/drawingml/2006/main">
+              <a:graphicData uri="http://schemas.openxmlformats.org/drawingml/2006/picture">
+                <pic:pic xmlns:pic="http://schemas.openxmlformats.org/drawingml/2006/picture">
+                  <pic:nvPicPr>
+                    <pic:cNvPr id="1954043211" name="Picture 1" descr="A diagram of a tree&#10;&#10;Description automatically generated"/>
+                    <pic:cNvPicPr/>
+                  </pic:nvPicPr>
+                  <pic:blipFill>
+                    <a:blip r:embed="rId15"/>
+                    <a:stretch>
+                      <a:fillRect/>
+                    </a:stretch>
+                  </pic:blipFill>
+                  <pic:spPr>
+                    <a:xfrm>
+                      <a:off x="0" y="0"/>
+                      <a:ext cx="4972167" cy="3601335"/>
+                    </a:xfrm>
+                    <a:prstGeom prst="rect">
+                      <a:avLst/>
+                    </a:prstGeom>
+                  </pic:spPr>
+                </pic:pic>
+              </a:graphicData>
+            </a:graphic>
+          </wp:inline>
+        </w:drawing>
+      </w:r>
+    </w:p>
+    <w:p>
+      <w:pPr>
+        <w:rPr>
+          <w:color w:val="000000"/>
+          <w:bdr w:val="none" w:sz="0" w:space="0" w:color="auto"/>
+          <w:lang w:val="en-GB" w:eastAsia="en-GB"/>
+        </w:rPr>
+      </w:pPr>
+    </w:p>
+    <w:p>
+      <w:pPr>
+        <w:rPr>
+          <w:color w:val="000000"/>
+          <w:bdr w:val="none" w:sz="0" w:space="0" w:color="auto"/>
+          <w:lang w:val="en-GB" w:eastAsia="en-GB"/>
+        </w:rPr>
+      </w:pPr>
+      <w:r>
+        <w:rPr>
+          <w:color w:val="000000"/>
+          <w:bdr w:val="none" w:sz="0" w:space="0" w:color="auto"/>
+          <w:lang w:val="en-GB" w:eastAsia="en-GB"/>
+        </w:rPr>
+        <w:t>ii)</w:t>
+      </w:r>
+    </w:p>
+    <w:p>
+      <w:pPr>
+        <w:rPr>
+          <w:bdr w:val="none" w:sz="0" w:space="0" w:color="auto"/>
+          <w:lang w:val="en-GB" w:eastAsia="en-GB"/>
+        </w:rPr>
+      </w:pPr>
+      <w:r>
+        <w:rPr>
+          <w:bdr w:val="none" w:sz="0" w:space="0" w:color="auto"/>
+          <w:lang w:val="en-GB" w:eastAsia="en-GB"/>
+        </w:rPr>
+        <w:t xml:space="preserve">By </w:t>
+      </w:r>
+      <w:proofErr w:type="spellStart"/>
+      <w:r>
+        <w:rPr>
+          <w:bdr w:val="none" w:sz="0" w:space="0" w:color="auto"/>
+          <w:lang w:val="en-GB" w:eastAsia="en-GB"/>
+        </w:rPr>
+        <w:t>analyzing</w:t>
+      </w:r>
+      <w:proofErr w:type="spellEnd"/>
+      <w:r>
+        <w:rPr>
+          <w:bdr w:val="none" w:sz="0" w:space="0" w:color="auto"/>
+          <w:lang w:val="en-GB" w:eastAsia="en-GB"/>
+        </w:rPr>
+        <w:t xml:space="preserve"> the Decision Tree we can see that the biomechanical features that best predict the condition of hernia are:</w:t>
+      </w:r>
+    </w:p>
+    <w:p>
+      <w:pPr>
+        <w:rPr>
+          <w:bdr w:val="none" w:sz="0" w:space="0" w:color="auto"/>
+          <w:lang w:val="en-GB" w:eastAsia="en-GB"/>
+        </w:rPr>
+      </w:pPr>
+      <w:r>
+        <w:rPr>
+          <w:color w:val="0451A5"/>
+          <w:bdr w:val="none" w:sz="0" w:space="0" w:color="auto"/>
+          <w:lang w:val="en-GB" w:eastAsia="en-GB"/>
+        </w:rPr>
+        <w:t>1.</w:t>
+      </w:r>
+      <w:r>
+        <w:rPr>
+          <w:bdr w:val="none" w:sz="0" w:space="0" w:color="auto"/>
+          <w:lang w:val="en-GB" w:eastAsia="en-GB"/>
+        </w:rPr>
+        <w:t xml:space="preserve"> Degree of spondylolisthesis</w:t>
+      </w:r>
+    </w:p>
+    <w:p>
+      <w:pPr>
+        <w:rPr>
+          <w:bdr w:val="none" w:sz="0" w:space="0" w:color="auto"/>
+          <w:lang w:val="en-GB" w:eastAsia="en-GB"/>
+        </w:rPr>
+      </w:pPr>
+      <w:r>
+        <w:rPr>
+          <w:color w:val="0451A5"/>
+          <w:bdr w:val="none" w:sz="0" w:space="0" w:color="auto"/>
+          <w:lang w:val="en-GB" w:eastAsia="en-GB"/>
+        </w:rPr>
+        <w:t>2.</w:t>
+      </w:r>
+      <w:r>
+        <w:rPr>
+          <w:bdr w:val="none" w:sz="0" w:space="0" w:color="auto"/>
+          <w:lang w:val="en-GB" w:eastAsia="en-GB"/>
+        </w:rPr>
+        <w:t xml:space="preserve"> Sacral slope</w:t>
+      </w:r>
+    </w:p>
+    <w:p>
+      <w:pPr>
+        <w:rPr>
+          <w:bdr w:val="none" w:sz="0" w:space="0" w:color="auto"/>
+          <w:lang w:val="en-GB" w:eastAsia="en-GB"/>
+        </w:rPr>
+      </w:pPr>
+      <w:r>
+        <w:rPr>
+          <w:color w:val="0451A5"/>
+          <w:bdr w:val="none" w:sz="0" w:space="0" w:color="auto"/>
+          <w:lang w:val="en-GB" w:eastAsia="en-GB"/>
+        </w:rPr>
+        <w:t>3.</w:t>
+      </w:r>
+      <w:r>
+        <w:rPr>
+          <w:bdr w:val="none" w:sz="0" w:space="0" w:color="auto"/>
+          <w:lang w:val="en-GB" w:eastAsia="en-GB"/>
+        </w:rPr>
+        <w:t xml:space="preserve"> Pelvic radius</w:t>
+      </w:r>
+    </w:p>
+    <w:p>
+      <w:pPr>
+        <w:rPr>
+          <w:bdr w:val="none" w:sz="0" w:space="0" w:color="auto"/>
+          <w:lang w:val="en-GB" w:eastAsia="en-GB"/>
+        </w:rPr>
+      </w:pPr>
+      <w:r>
+        <w:rPr>
+          <w:bdr w:val="none" w:sz="0" w:space="0" w:color="auto"/>
+          <w:lang w:val="en-GB" w:eastAsia="en-GB"/>
+        </w:rPr>
+        <w:lastRenderedPageBreak/>
+        <w:t xml:space="preserve">Starting from the root node we see that a </w:t>
+      </w:r>
+      <w:r>
+        <w:rPr>
+          <w:bdr w:val="none" w:sz="0" w:space="0" w:color="auto"/>
+          <w:lang w:val="en-GB" w:eastAsia="en-GB"/>
+        </w:rPr>
+        <w:t>degree</w:t>
+      </w:r>
+      <w:r>
+        <w:rPr>
+          <w:bdr w:val="none" w:sz="0" w:space="0" w:color="auto"/>
+          <w:lang w:val="en-GB" w:eastAsia="en-GB"/>
+        </w:rPr>
+        <w:t xml:space="preserve"> of spondylolisthesis greater than 16 will classify the patient as normal.</w:t>
+      </w:r>
+    </w:p>
+    <w:p>
+      <w:pPr>
+        <w:rPr>
+          <w:bdr w:val="none" w:sz="0" w:space="0" w:color="auto"/>
+          <w:lang w:val="en-GB" w:eastAsia="en-GB"/>
+        </w:rPr>
+      </w:pPr>
+      <w:r>
+        <w:rPr>
+          <w:bdr w:val="none" w:sz="0" w:space="0" w:color="auto"/>
+          <w:lang w:val="en-GB" w:eastAsia="en-GB"/>
+        </w:rPr>
+        <w:t>If lower, we look at the Sacral slope that if lesser than 28 also classifies the patient as having the hernia condition.</w:t>
+      </w:r>
+    </w:p>
+    <w:p>
+      <w:pPr>
+        <w:rPr>
+          <w:bdr w:val="none" w:sz="0" w:space="0" w:color="auto"/>
+          <w:lang w:val="en-GB" w:eastAsia="en-GB"/>
+        </w:rPr>
+      </w:pPr>
+      <w:r>
+        <w:rPr>
+          <w:bdr w:val="none" w:sz="0" w:space="0" w:color="auto"/>
+          <w:lang w:val="en-GB" w:eastAsia="en-GB"/>
+        </w:rPr>
+        <w:t>Only then will we look at the Pelvic radius, that if lesser than 117 and in combination with a sacral slope lesser than 440 leads to a hernia condition.</w:t>
+      </w:r>
+    </w:p>
+    <w:p>
+      <w:pPr>
+        <w:rPr>
+          <w:bdr w:val="none" w:sz="0" w:space="0" w:color="auto"/>
+          <w:lang w:val="en-GB" w:eastAsia="en-GB"/>
+        </w:rPr>
+      </w:pPr>
+    </w:p>
+    <w:p>
+      <w:pPr>
+        <w:rPr>
+          <w:bdr w:val="none" w:sz="0" w:space="0" w:color="auto"/>
+          <w:lang w:val="en-GB" w:eastAsia="en-GB"/>
+        </w:rPr>
+      </w:pPr>
+      <w:r>
+        <w:rPr>
+          <w:bdr w:val="none" w:sz="0" w:space="0" w:color="auto"/>
+          <w:lang w:val="en-GB" w:eastAsia="en-GB"/>
+        </w:rPr>
+        <w:t>Therefore,</w:t>
+      </w:r>
+      <w:r>
+        <w:rPr>
+          <w:bdr w:val="none" w:sz="0" w:space="0" w:color="auto"/>
+          <w:lang w:val="en-GB" w:eastAsia="en-GB"/>
+        </w:rPr>
+        <w:t xml:space="preserve"> the conditional associations are the following:</w:t>
+      </w:r>
+    </w:p>
+    <w:p>
+      <w:pPr>
+        <w:rPr>
+          <w:bdr w:val="none" w:sz="0" w:space="0" w:color="auto"/>
+          <w:lang w:val="en-GB" w:eastAsia="en-GB"/>
+        </w:rPr>
+      </w:pPr>
+      <w:r>
+        <w:rPr>
+          <w:color w:val="0451A5"/>
+          <w:bdr w:val="none" w:sz="0" w:space="0" w:color="auto"/>
+          <w:lang w:val="en-GB" w:eastAsia="en-GB"/>
+        </w:rPr>
+        <w:t>-</w:t>
+      </w:r>
+      <w:r>
+        <w:rPr>
+          <w:bdr w:val="none" w:sz="0" w:space="0" w:color="auto"/>
+          <w:lang w:val="en-GB" w:eastAsia="en-GB"/>
+        </w:rPr>
+        <w:t xml:space="preserve"> Degree of spondylolisthesis &lt;= 16.079 -&gt; sacral slope &lt;= 28.136</w:t>
+      </w:r>
+    </w:p>
+    <w:p>
+      <w:pPr>
+        <w:rPr>
+          <w:bdr w:val="none" w:sz="0" w:space="0" w:color="auto"/>
+          <w:lang w:val="en-GB" w:eastAsia="en-GB"/>
+        </w:rPr>
+      </w:pPr>
+      <w:r>
+        <w:rPr>
+          <w:color w:val="0451A5"/>
+          <w:bdr w:val="none" w:sz="0" w:space="0" w:color="auto"/>
+          <w:lang w:val="en-GB" w:eastAsia="en-GB"/>
+        </w:rPr>
+        <w:t>-</w:t>
+      </w:r>
+      <w:r>
+        <w:rPr>
+          <w:bdr w:val="none" w:sz="0" w:space="0" w:color="auto"/>
+          <w:lang w:val="en-GB" w:eastAsia="en-GB"/>
+        </w:rPr>
+        <w:t xml:space="preserve"> Degree of spondylolisthesis &lt;= 16.079 -&gt; sacral slope &gt; 28.136 -&gt; pelvic radius &lt;= 117.36 -&lt; sacral slope &lt;= 20.149</w:t>
+      </w:r>
+    </w:p>
+    <w:p>
+      <w:pPr>
+        <w:rPr>
+          <w:color w:val="000000"/>
+          <w:bdr w:val="none" w:sz="0" w:space="0" w:color="auto"/>
+          <w:lang w:val="en-GB" w:eastAsia="en-GB"/>
+        </w:rPr>
+      </w:pPr>
+    </w:p>
+    <w:p>
+      <w:pPr>
+        <w:pStyle w:val="Body"/>
+        <w:tabs>
+          <w:tab w:val="left" w:pos="90"/>
+        </w:tabs>
+        <w:ind w:left="270" w:hanging="270"/>
+        <w:rPr>
+          <w:lang w:val="en-GB"/>
+        </w:rPr>
+      </w:pPr>
+    </w:p>
+    <w:p>
+      <w:pPr>
+        <w:pStyle w:val="Body"/>
+        <w:tabs>
+          <w:tab w:val="left" w:pos="90"/>
+        </w:tabs>
+        <w:ind w:left="270" w:hanging="270"/>
+        <w:rPr>
+          <w:rFonts w:ascii="Times New Roman" w:hAnsi="Times New Roman" w:cs="Times New Roman"/>
+          <w:iCs/>
+          <w:color w:val="auto"/>
+          <w:sz w:val="32"/>
+          <w:szCs w:val="32"/>
           <w:lang w:val="en-US"/>
         </w:rPr>
-        <w:t>Jupyter</w:t>
-      </w:r>
-      <w:proofErr w:type="spellEnd"/>
-      <w:r>
-        <w:rPr>
-          <w:lang w:val="en-US"/>
-        </w:rPr>
-        <w:t xml:space="preserve"> notebook</w:t>
-      </w:r>
+      </w:pPr>
     </w:p>
     <w:p>
       <w:pPr>
@@ -441,24 +1204,6 @@
         <w:ind w:left="270" w:hanging="270"/>
         <w:jc w:val="center"/>
         <w:rPr>
-          <w:rFonts w:ascii="Times New Roman" w:hAnsi="Times New Roman" w:cs="Times New Roman"/>
-          <w:iCs/>
-          <w:color w:val="auto"/>
-          <w:sz w:val="32"/>
-          <w:szCs w:val="32"/>
-          <w:lang w:val="en-US"/>
-        </w:rPr>
-      </w:pPr>
-    </w:p>
-    <w:p>
-      <w:pPr>
-        <w:pStyle w:val="Body"/>
-        <w:tabs>
-          <w:tab w:val="left" w:pos="90"/>
-        </w:tabs>
-        <w:ind w:left="270" w:hanging="270"/>
-        <w:jc w:val="center"/>
-        <w:rPr>
           <w:lang w:val="en-US"/>
         </w:rPr>
       </w:pPr>
@@ -474,7 +1219,7 @@
       </w:r>
     </w:p>
     <w:sectPr>
-      <w:headerReference w:type="default" r:id="rId7"/>
+      <w:headerReference w:type="default" r:id="rId16"/>
       <w:type w:val="continuous"/>
       <w:pgSz w:w="11906" w:h="16838"/>
       <w:pgMar w:top="2520" w:right="1106" w:bottom="900" w:left="1170" w:header="990" w:footer="850" w:gutter="0"/>
@@ -2618,6 +3363,17 @@
       <w:contextualSpacing/>
     </w:pPr>
   </w:style>
+  <w:style w:type="character" w:styleId="Strong">
+    <w:name w:val="Strong"/>
+    <w:basedOn w:val="DefaultParagraphFont"/>
+    <w:uiPriority w:val="22"/>
+    <w:qFormat/>
+    <w:rsid w:val="00DB5183"/>
+    <w:rPr>
+      <w:b/>
+      <w:bCs/>
+    </w:rPr>
+  </w:style>
 </w:styles>
 </file>
 

</xml_diff>